<commit_message>
adding final ML model
</commit_message>
<xml_diff>
--- a/ml_text.docx
+++ b/ml_text.docx
@@ -413,25 +413,54 @@
           <w:szCs w:val="36"/>
         </w:rPr>
         <w:lastRenderedPageBreak/>
-        <w:t xml:space="preserve">We built a Multiple Linear Regression Model on NYC School Data. The model will predict the student success measured on the predicted outcome, i.e., 'Dropped out #' </w:t>
-      </w:r>
-      <w:r>
-        <w:rPr>
-          <w:rFonts w:ascii="Times New Roman" w:eastAsia="Times New Roman" w:hAnsi="Times New Roman" w:cs="Times New Roman"/>
-          <w:color w:val="0E101A"/>
-          <w:sz w:val="36"/>
-          <w:szCs w:val="36"/>
-        </w:rPr>
-        <w:t xml:space="preserve"> based on </w:t>
-      </w:r>
-      <w:r>
-        <w:rPr>
-          <w:rFonts w:ascii="Times New Roman" w:eastAsia="Times New Roman" w:hAnsi="Times New Roman" w:cs="Times New Roman"/>
-          <w:color w:val="0E101A"/>
-          <w:sz w:val="36"/>
-          <w:szCs w:val="36"/>
-        </w:rPr>
-        <w:t xml:space="preserve"> demographic and poverty features. </w:t>
+        <w:t>We built a Multiple Linear Regression Model on NYC School Data. The model will predict the student success measured on the predicted outcome, i.e., 'Dropped out #</w:t>
+      </w:r>
+      <w:r>
+        <w:rPr>
+          <w:rFonts w:ascii="Times New Roman" w:eastAsia="Times New Roman" w:hAnsi="Times New Roman" w:cs="Times New Roman"/>
+          <w:color w:val="0E101A"/>
+          <w:sz w:val="36"/>
+          <w:szCs w:val="36"/>
+        </w:rPr>
+        <w:t>’ based</w:t>
+      </w:r>
+      <w:r>
+        <w:rPr>
+          <w:rFonts w:ascii="Times New Roman" w:eastAsia="Times New Roman" w:hAnsi="Times New Roman" w:cs="Times New Roman"/>
+          <w:color w:val="0E101A"/>
+          <w:sz w:val="36"/>
+          <w:szCs w:val="36"/>
+        </w:rPr>
+        <w:t xml:space="preserve"> </w:t>
+      </w:r>
+      <w:proofErr w:type="gramStart"/>
+      <w:r>
+        <w:rPr>
+          <w:rFonts w:ascii="Times New Roman" w:eastAsia="Times New Roman" w:hAnsi="Times New Roman" w:cs="Times New Roman"/>
+          <w:color w:val="0E101A"/>
+          <w:sz w:val="36"/>
+          <w:szCs w:val="36"/>
+        </w:rPr>
+        <w:t xml:space="preserve">on </w:t>
+      </w:r>
+      <w:r>
+        <w:rPr>
+          <w:rFonts w:ascii="Times New Roman" w:eastAsia="Times New Roman" w:hAnsi="Times New Roman" w:cs="Times New Roman"/>
+          <w:color w:val="0E101A"/>
+          <w:sz w:val="36"/>
+          <w:szCs w:val="36"/>
+        </w:rPr>
+        <w:t xml:space="preserve"> demographic</w:t>
+      </w:r>
+      <w:proofErr w:type="gramEnd"/>
+      <w:r>
+        <w:rPr>
+          <w:rFonts w:ascii="Times New Roman" w:eastAsia="Times New Roman" w:hAnsi="Times New Roman" w:cs="Times New Roman"/>
+          <w:color w:val="0E101A"/>
+          <w:sz w:val="36"/>
+          <w:szCs w:val="36"/>
+        </w:rPr>
+        <w:t xml:space="preserve"> and poverty features. </w:t>
       </w:r>
     </w:p>
     <w:p>

</xml_diff>